<commit_message>
Added notes about board jumpers
</commit_message>
<xml_diff>
--- a/Commissioning Notes.docx
+++ b/Commissioning Notes.docx
@@ -147,16 +147,47 @@
     </w:p>
     <w:p>
       <w:r>
-        <w:t xml:space="preserve">12x3mm spacers should be used for stacking boards. The ones with 6mm male screw threads provide more secure mounting than </w:t>
-      </w:r>
-      <w:r>
-        <w:t xml:space="preserve">those with </w:t>
-      </w:r>
-      <w:r>
-        <w:t>3mm</w:t>
-      </w:r>
-      <w:r>
-        <w:t xml:space="preserve"> threads</w:t>
+        <w:t>12x3mm spacers should be used for stacking boards. The ones with 6mm male screw threads provide more secure mounting than those with 3mm threads.</w:t>
+      </w:r>
+    </w:p>
+    <w:p>
+      <w:r>
+        <w:t xml:space="preserve">Constructors should ensure that the 5V power supply is adequate. </w:t>
+      </w:r>
+    </w:p>
+    <w:p>
+      <w:r>
+        <w:t xml:space="preserve">If more than </w:t>
+      </w:r>
+      <w:r>
+        <w:t>two</w:t>
+      </w:r>
+      <w:r>
+        <w:t xml:space="preserve"> boards are stacked or significant power is drawn on the V+ and V- lines</w:t>
+      </w:r>
+      <w:r>
+        <w:t xml:space="preserve"> </w:t>
+      </w:r>
+      <w:r>
+        <w:t>(when connected to VIN and the on-board -5V supply)</w:t>
+      </w:r>
+      <w:r>
+        <w:t xml:space="preserve">, the POWER header should be used rather than the USB </w:t>
+      </w:r>
+      <w:r>
+        <w:t>connector</w:t>
+      </w:r>
+      <w:r>
+        <w:t xml:space="preserve"> on the Teensy</w:t>
+      </w:r>
+      <w:r>
+        <w:t>,</w:t>
+      </w:r>
+      <w:r>
+        <w:t xml:space="preserve"> as the current draw is likely to approach or exceed 0.5</w:t>
+      </w:r>
+      <w:r>
+        <w:t xml:space="preserve"> amps</w:t>
       </w:r>
       <w:r>
         <w:t>.</w:t>
@@ -164,70 +195,230 @@
     </w:p>
     <w:p>
       <w:r>
-        <w:t xml:space="preserve">Constructors should ensure that the 5V power supply is adequate. </w:t>
-      </w:r>
-    </w:p>
-    <w:p>
-      <w:r>
-        <w:t xml:space="preserve">If more than </w:t>
-      </w:r>
-      <w:r>
-        <w:t>two</w:t>
-      </w:r>
-      <w:r>
-        <w:t xml:space="preserve"> boards are stacked or significant power is drawn on the V+ and V- lines</w:t>
+        <w:t>Where the POWER connector is used, care should be taken to ensure correct orientation of the IDC cable (see Connectors, below).</w:t>
+      </w:r>
+    </w:p>
+    <w:p>
+      <w:r>
+        <w:t>Where the USB connector is used for an audio connection and +5V power is being supplied through the POWER connector, the instructions on the Teensy website for non-USB powering should be follo</w:t>
+      </w:r>
+      <w:r>
+        <w:t>w</w:t>
+      </w:r>
+      <w:r>
+        <w:t>ed</w:t>
+      </w:r>
+      <w:r>
+        <w:t xml:space="preserve"> -</w:t>
       </w:r>
       <w:r>
         <w:t xml:space="preserve"> </w:t>
       </w:r>
-      <w:r>
-        <w:t>(when connected to VIN and the on-board -5V supply)</w:t>
-      </w:r>
-      <w:r>
-        <w:t xml:space="preserve">, the POWER header should be used rather than the USB </w:t>
-      </w:r>
-      <w:r>
-        <w:t>connector</w:t>
-      </w:r>
-      <w:r>
-        <w:t xml:space="preserve"> on the Teensy</w:t>
-      </w:r>
-      <w:r>
-        <w:t>,</w:t>
-      </w:r>
-      <w:r>
-        <w:t xml:space="preserve"> as the current draw is likely to approach or exceed 0.5</w:t>
-      </w:r>
-      <w:r>
-        <w:t xml:space="preserve"> amps</w:t>
-      </w:r>
-      <w:r>
-        <w:t>.</w:t>
-      </w:r>
-    </w:p>
-    <w:p>
-      <w:r>
-        <w:t>Where the POWER connector is used, care should be taken to ensure correct orientation of the IDC cable (see Connectors, below).</w:t>
-      </w:r>
-    </w:p>
-    <w:p>
-      <w:r>
-        <w:t>Where the USB connector is used for an audio connection and +5V power is being supplied through the POWER connector, the instructions on the Teensy website for non-USB powering should be follo</w:t>
-      </w:r>
-      <w:r>
-        <w:t>w</w:t>
-      </w:r>
-      <w:r>
-        <w:t>ed</w:t>
-      </w:r>
-      <w:r>
-        <w:t xml:space="preserve"> -</w:t>
+      <w:hyperlink r:id="rId5" w:history="1">
+        <w:r>
+          <w:rPr>
+            <w:rStyle w:val="Hyperlink"/>
+          </w:rPr>
+          <w:t>https://www.pjrc.com/store/teensy40.html</w:t>
+        </w:r>
+      </w:hyperlink>
+    </w:p>
+    <w:p>
+      <w:pPr>
+        <w:pStyle w:val="Heading2"/>
+      </w:pPr>
+      <w:r>
+        <w:t>On-board jumpers</w:t>
+      </w:r>
+    </w:p>
+    <w:p>
+      <w:r>
+        <w:t>To function correctly each board in a stack must be jumpered to a different address.</w:t>
+      </w:r>
+    </w:p>
+    <w:p>
+      <w:r>
+        <w:drawing>
+          <wp:anchor distT="0" distB="0" distL="114300" distR="114300" simplePos="0" relativeHeight="251658240" behindDoc="0" locked="0" layoutInCell="1" allowOverlap="1" wp14:anchorId="5183FC12" wp14:editId="4133BA11">
+            <wp:simplePos x="0" y="0"/>
+            <wp:positionH relativeFrom="column">
+              <wp:posOffset>3423683</wp:posOffset>
+            </wp:positionH>
+            <wp:positionV relativeFrom="paragraph">
+              <wp:posOffset>14694</wp:posOffset>
+            </wp:positionV>
+            <wp:extent cx="2394000" cy="2372400"/>
+            <wp:effectExtent l="0" t="0" r="6350" b="8890"/>
+            <wp:wrapSquare wrapText="bothSides"/>
+            <wp:docPr id="1" name="Picture 1"/>
+            <wp:cNvGraphicFramePr>
+              <a:graphicFrameLocks xmlns:a="http://schemas.openxmlformats.org/drawingml/2006/main" noChangeAspect="1"/>
+            </wp:cNvGraphicFramePr>
+            <a:graphic xmlns:a="http://schemas.openxmlformats.org/drawingml/2006/main">
+              <a:graphicData uri="http://schemas.openxmlformats.org/drawingml/2006/picture">
+                <pic:pic xmlns:pic="http://schemas.openxmlformats.org/drawingml/2006/picture">
+                  <pic:nvPicPr>
+                    <pic:cNvPr id="1" name=""/>
+                    <pic:cNvPicPr/>
+                  </pic:nvPicPr>
+                  <pic:blipFill>
+                    <a:blip r:embed="rId6" cstate="print">
+                      <a:extLst>
+                        <a:ext uri="{28A0092B-C50C-407E-A947-70E740481C1C}">
+                          <a14:useLocalDpi xmlns:a14="http://schemas.microsoft.com/office/drawing/2010/main" val="0"/>
+                        </a:ext>
+                      </a:extLst>
+                    </a:blip>
+                    <a:stretch>
+                      <a:fillRect/>
+                    </a:stretch>
+                  </pic:blipFill>
+                  <pic:spPr>
+                    <a:xfrm>
+                      <a:off x="0" y="0"/>
+                      <a:ext cx="2394000" cy="2372400"/>
+                    </a:xfrm>
+                    <a:prstGeom prst="rect">
+                      <a:avLst/>
+                    </a:prstGeom>
+                  </pic:spPr>
+                </pic:pic>
+              </a:graphicData>
+            </a:graphic>
+            <wp14:sizeRelH relativeFrom="margin">
+              <wp14:pctWidth>0</wp14:pctWidth>
+            </wp14:sizeRelH>
+            <wp14:sizeRelV relativeFrom="margin">
+              <wp14:pctHeight>0</wp14:pctHeight>
+            </wp14:sizeRelV>
+          </wp:anchor>
+        </w:drawing>
+      </w:r>
+      <w:r>
+        <w:t>This is accomplished by bridging the appropriate pads on the A0 A1 and A2 jumpers near the end of the Teensy headers.</w:t>
       </w:r>
       <w:r>
         <w:t xml:space="preserve"> </w:t>
       </w:r>
       <w:r>
-        <w:t>https://www.pjrc.com/store/teensy40.html</w:t>
+        <w:t>The pair of pads near the Ax legends is 0 and the opposite pair is 1.</w:t>
+      </w:r>
+    </w:p>
+    <w:p>
+      <w:r>
+        <w:t xml:space="preserve">For the first board, </w:t>
+      </w:r>
+      <w:r>
+        <w:t xml:space="preserve">the </w:t>
+      </w:r>
+      <w:r>
+        <w:t>jumpers are</w:t>
+      </w:r>
+      <w:r>
+        <w:t>:</w:t>
+      </w:r>
+      <w:r>
+        <w:br/>
+      </w:r>
+      <w:r>
+        <w:drawing>
+          <wp:inline distT="0" distB="0" distL="0" distR="0" wp14:anchorId="3D46F4FB" wp14:editId="55ACE71B">
+            <wp:extent cx="895350" cy="576531"/>
+            <wp:effectExtent l="0" t="0" r="0" b="0"/>
+            <wp:docPr id="2" name="Picture 2"/>
+            <wp:cNvGraphicFramePr>
+              <a:graphicFrameLocks xmlns:a="http://schemas.openxmlformats.org/drawingml/2006/main" noChangeAspect="1"/>
+            </wp:cNvGraphicFramePr>
+            <a:graphic xmlns:a="http://schemas.openxmlformats.org/drawingml/2006/main">
+              <a:graphicData uri="http://schemas.openxmlformats.org/drawingml/2006/picture">
+                <pic:pic xmlns:pic="http://schemas.openxmlformats.org/drawingml/2006/picture">
+                  <pic:nvPicPr>
+                    <pic:cNvPr id="1" name=""/>
+                    <pic:cNvPicPr/>
+                  </pic:nvPicPr>
+                  <pic:blipFill rotWithShape="1">
+                    <a:blip r:embed="rId7"/>
+                    <a:srcRect l="17062" t="46028" r="45601" b="29729"/>
+                    <a:stretch/>
+                  </pic:blipFill>
+                  <pic:spPr bwMode="auto">
+                    <a:xfrm>
+                      <a:off x="0" y="0"/>
+                      <a:ext cx="911555" cy="586966"/>
+                    </a:xfrm>
+                    <a:prstGeom prst="rect">
+                      <a:avLst/>
+                    </a:prstGeom>
+                    <a:ln>
+                      <a:noFill/>
+                    </a:ln>
+                    <a:extLst>
+                      <a:ext uri="{53640926-AAD7-44D8-BBD7-CCE9431645EC}">
+                        <a14:shadowObscured xmlns:a14="http://schemas.microsoft.com/office/drawing/2010/main"/>
+                      </a:ext>
+                    </a:extLst>
+                  </pic:spPr>
+                </pic:pic>
+              </a:graphicData>
+            </a:graphic>
+          </wp:inline>
+        </w:drawing>
+      </w:r>
+    </w:p>
+    <w:p>
+      <w:r>
+        <w:t>For the second board:</w:t>
+      </w:r>
+    </w:p>
+    <w:p>
+      <w:r>
+        <w:drawing>
+          <wp:inline distT="0" distB="0" distL="0" distR="0" wp14:anchorId="4923B315" wp14:editId="270787A6">
+            <wp:extent cx="895350" cy="617390"/>
+            <wp:effectExtent l="0" t="0" r="0" b="0"/>
+            <wp:docPr id="3" name="Picture 3"/>
+            <wp:cNvGraphicFramePr>
+              <a:graphicFrameLocks xmlns:a="http://schemas.openxmlformats.org/drawingml/2006/main" noChangeAspect="1"/>
+            </wp:cNvGraphicFramePr>
+            <a:graphic xmlns:a="http://schemas.openxmlformats.org/drawingml/2006/main">
+              <a:graphicData uri="http://schemas.openxmlformats.org/drawingml/2006/picture">
+                <pic:pic xmlns:pic="http://schemas.openxmlformats.org/drawingml/2006/picture">
+                  <pic:nvPicPr>
+                    <pic:cNvPr id="1" name=""/>
+                    <pic:cNvPicPr/>
+                  </pic:nvPicPr>
+                  <pic:blipFill rotWithShape="1">
+                    <a:blip r:embed="rId8"/>
+                    <a:srcRect l="16951" t="45358" r="45934" b="28835"/>
+                    <a:stretch/>
+                  </pic:blipFill>
+                  <pic:spPr bwMode="auto">
+                    <a:xfrm>
+                      <a:off x="0" y="0"/>
+                      <a:ext cx="913013" cy="629569"/>
+                    </a:xfrm>
+                    <a:prstGeom prst="rect">
+                      <a:avLst/>
+                    </a:prstGeom>
+                    <a:ln>
+                      <a:noFill/>
+                    </a:ln>
+                    <a:extLst>
+                      <a:ext uri="{53640926-AAD7-44D8-BBD7-CCE9431645EC}">
+                        <a14:shadowObscured xmlns:a14="http://schemas.microsoft.com/office/drawing/2010/main"/>
+                      </a:ext>
+                    </a:extLst>
+                  </pic:spPr>
+                </pic:pic>
+              </a:graphicData>
+            </a:graphic>
+          </wp:inline>
+        </w:drawing>
+      </w:r>
+    </w:p>
+    <w:p>
+      <w:r>
+        <w:t>The input and output channel numbers are assigned using these addresses. The physical stacking order does not matter.</w:t>
       </w:r>
     </w:p>
     <w:p>
@@ -275,6 +466,7 @@
     </w:p>
     <w:p>
       <w:r>
+        <w:lastRenderedPageBreak/>
         <w:t xml:space="preserve">To avoid this issue, program </w:t>
       </w:r>
       <w:r>
@@ -285,15 +477,7 @@
         <w:t>differential</w:t>
       </w:r>
       <w:r>
-        <w:t xml:space="preserve"> mode for all inputs for both single-ended and differential signals unless the CODECs negative input pins are not used (</w:t>
-      </w:r>
-      <w:proofErr w:type="gramStart"/>
-      <w:r>
-        <w:t>i.e.</w:t>
-      </w:r>
-      <w:proofErr w:type="gramEnd"/>
-      <w:r>
-        <w:t xml:space="preserve"> even pins on the input connector are left unconnected). </w:t>
+        <w:t xml:space="preserve"> mode for all inputs for both single-ended and differential signals unless the CODECs negative input pins are not used (i.e. even pins on the input connector are left unconnected). </w:t>
       </w:r>
     </w:p>
     <w:p>
@@ -373,20 +557,7 @@
     </w:p>
     <w:p>
       <w:r>
-        <w:lastRenderedPageBreak/>
-        <w:t xml:space="preserve">The </w:t>
-      </w:r>
-      <w:r>
-        <w:t>EXPANSION</w:t>
-      </w:r>
-      <w:r>
-        <w:t xml:space="preserve"> header does not need to be connected between </w:t>
-      </w:r>
-      <w:r>
-        <w:t xml:space="preserve">CODEC </w:t>
-      </w:r>
-      <w:r>
-        <w:t>boards.</w:t>
+        <w:t>The EXPANSION header does not need to be connected between CODEC boards.</w:t>
       </w:r>
     </w:p>
     <w:p>
@@ -1676,6 +1847,7 @@
         <w:pStyle w:val="Heading3"/>
       </w:pPr>
       <w:r>
+        <w:lastRenderedPageBreak/>
         <w:t xml:space="preserve">Main Board </w:t>
       </w:r>
       <w:r>
@@ -1932,7 +2104,6 @@
         <w:pStyle w:val="Heading3"/>
       </w:pPr>
       <w:r>
-        <w:lastRenderedPageBreak/>
         <w:t xml:space="preserve">Expansion </w:t>
       </w:r>
       <w:r>
@@ -2095,14 +2266,12 @@
             <w:tcW w:w="1129" w:type="dxa"/>
           </w:tcPr>
           <w:p>
-            <w:proofErr w:type="gramStart"/>
             <w:r>
               <w:t>22</w:t>
             </w:r>
             <w:r>
               <w:t xml:space="preserve">  RST</w:t>
             </w:r>
-            <w:proofErr w:type="gramEnd"/>
           </w:p>
         </w:tc>
       </w:tr>
@@ -2144,14 +2313,12 @@
             <w:tcW w:w="1129" w:type="dxa"/>
           </w:tcPr>
           <w:p>
-            <w:proofErr w:type="gramStart"/>
             <w:r>
               <w:t>8</w:t>
             </w:r>
             <w:r>
               <w:t xml:space="preserve">  SCL</w:t>
             </w:r>
-            <w:proofErr w:type="gramEnd"/>
           </w:p>
         </w:tc>
       </w:tr>
@@ -2171,14 +2338,12 @@
             <w:tcW w:w="1129" w:type="dxa"/>
           </w:tcPr>
           <w:p>
-            <w:proofErr w:type="gramStart"/>
             <w:r>
               <w:t>7</w:t>
             </w:r>
             <w:r>
               <w:t xml:space="preserve">  SDA</w:t>
             </w:r>
-            <w:proofErr w:type="gramEnd"/>
           </w:p>
         </w:tc>
       </w:tr>
@@ -2355,22 +2520,7 @@
     </w:p>
     <w:p>
       <w:r>
-        <w:t>The b</w:t>
-      </w:r>
-      <w:r>
-        <w:t>oard</w:t>
-      </w:r>
-      <w:r>
-        <w:t>s</w:t>
-      </w:r>
-      <w:r>
-        <w:t xml:space="preserve"> ha</w:t>
-      </w:r>
-      <w:r>
-        <w:t xml:space="preserve">ve </w:t>
-      </w:r>
-      <w:r>
-        <w:t>decoupling capacitors and discharge resistors to reduce pops when hot-plugging.</w:t>
+        <w:t>The boards have decoupling capacitors and discharge resistors to reduce pops when hot-plugging.</w:t>
       </w:r>
     </w:p>
     <w:p>
@@ -2398,15 +2548,38 @@
         <w:t xml:space="preserve">On outputs, </w:t>
       </w:r>
       <w:r>
-        <w:t xml:space="preserve">100uF capacitors provide better low frequency response when driving low-impedance loads such as headphones or </w:t>
-      </w:r>
-      <w:proofErr w:type="gramStart"/>
-      <w:r>
-        <w:t>600 ohm</w:t>
-      </w:r>
-      <w:proofErr w:type="gramEnd"/>
-      <w:r>
-        <w:t xml:space="preserve"> balanced lines.</w:t>
+        <w:t>100uF capacitors provide better low frequency response when driving low-impedance loads such as headphones or 600 ohm balanced lines.</w:t>
+      </w:r>
+    </w:p>
+    <w:p>
+      <w:pPr>
+        <w:pStyle w:val="ListParagraph"/>
+        <w:numPr>
+          <w:ilvl w:val="0"/>
+          <w:numId w:val="11"/>
+        </w:numPr>
+      </w:pPr>
+      <w:r>
+        <w:br w:type="column"/>
+      </w:r>
+      <w:r>
+        <w:lastRenderedPageBreak/>
+        <w:t xml:space="preserve">10uF </w:t>
+      </w:r>
+      <w:r>
+        <w:t xml:space="preserve">or 100uF </w:t>
+      </w:r>
+      <w:r>
+        <w:t>capacitors are 6.3 x 2.5mm</w:t>
+      </w:r>
+      <w:r>
+        <w:t>,</w:t>
+      </w:r>
+      <w:r>
+        <w:t xml:space="preserve"> 10V or greater.</w:t>
+      </w:r>
+      <w:r>
+        <w:t xml:space="preserve"> </w:t>
       </w:r>
     </w:p>
     <w:p>
@@ -2418,22 +2591,7 @@
         </w:numPr>
       </w:pPr>
       <w:r>
-        <w:t xml:space="preserve">10uF </w:t>
-      </w:r>
-      <w:r>
-        <w:t xml:space="preserve">or 100uF </w:t>
-      </w:r>
-      <w:r>
-        <w:t>capacitors are 6.3 x 2.5mm</w:t>
-      </w:r>
-      <w:r>
-        <w:t>,</w:t>
-      </w:r>
-      <w:r>
-        <w:t xml:space="preserve"> 10V or greater.</w:t>
-      </w:r>
-      <w:r>
-        <w:t xml:space="preserve"> </w:t>
+        <w:t>50V capacitors are required for phantom powering.</w:t>
       </w:r>
     </w:p>
     <w:p>
@@ -2445,7 +2603,10 @@
         </w:numPr>
       </w:pPr>
       <w:r>
-        <w:t>50V capacitors are required for phantom powering.</w:t>
+        <w:t>1uF capacitors are 5 x 2</w:t>
+      </w:r>
+      <w:r>
+        <w:t>.5 mm, 10V or greater.</w:t>
       </w:r>
     </w:p>
     <w:p>
@@ -2457,21 +2618,6 @@
         </w:numPr>
       </w:pPr>
       <w:r>
-        <w:t>1uF capacitors are 5 x 2</w:t>
-      </w:r>
-      <w:r>
-        <w:t>.5 mm, 10V or greater.</w:t>
-      </w:r>
-    </w:p>
-    <w:p>
-      <w:pPr>
-        <w:pStyle w:val="ListParagraph"/>
-        <w:numPr>
-          <w:ilvl w:val="0"/>
-          <w:numId w:val="7"/>
-        </w:numPr>
-      </w:pPr>
-      <w:r>
         <w:t>Resistors are metal film, 5%, ¼ Watt.</w:t>
       </w:r>
     </w:p>
@@ -2548,7 +2694,7 @@
       <w:r>
         <w:t xml:space="preserve">The </w:t>
       </w:r>
-      <w:hyperlink r:id="rId5" w:history="1">
+      <w:hyperlink r:id="rId9" w:history="1">
         <w:r>
           <w:t>Amphenol</w:t>
         </w:r>
@@ -2556,7 +2702,7 @@
       <w:r>
         <w:t xml:space="preserve"> </w:t>
       </w:r>
-      <w:hyperlink r:id="rId6" w:history="1">
+      <w:hyperlink r:id="rId10" w:history="1">
         <w:r>
           <w:t>ACJM-IH</w:t>
         </w:r>
@@ -2564,7 +2710,7 @@
       <w:r>
         <w:t xml:space="preserve">, </w:t>
       </w:r>
-      <w:hyperlink r:id="rId7" w:history="1">
+      <w:hyperlink r:id="rId11" w:history="1">
         <w:r>
           <w:t>Neutrik</w:t>
         </w:r>
@@ -2572,7 +2718,7 @@
       <w:r>
         <w:t xml:space="preserve"> </w:t>
       </w:r>
-      <w:hyperlink r:id="rId8" w:history="1">
+      <w:hyperlink r:id="rId12" w:history="1">
         <w:r>
           <w:t>NMJ4HFD3</w:t>
         </w:r>
@@ -2606,190 +2752,190 @@
     </w:p>
     <w:p>
       <w:r>
+        <w:t>1/8” (</w:t>
+      </w:r>
+      <w:r>
+        <w:t>CUI SJ1-353xNG</w:t>
+      </w:r>
+      <w:r>
+        <w:t>) headphone sockets are provided in parallel to the ¼” TRS sockets. The current-limiting resistors are bypassed. These are only required for the output configuration.</w:t>
+      </w:r>
+    </w:p>
+    <w:p>
+      <w:pPr>
+        <w:pStyle w:val="Heading3"/>
+      </w:pPr>
+      <w:r>
+        <w:t>XLR</w:t>
+      </w:r>
+    </w:p>
+    <w:p>
+      <w:r>
+        <w:t>The XLR board has four connectors – female for inputs (Neutrik NC3FAAH or equivalent, mounted on the top of the PCB) or male for outputs (NC3MAAH or equivalent, mounted on the underside of the PCB.</w:t>
+      </w:r>
+      <w:r>
+        <w:t>)</w:t>
+      </w:r>
+    </w:p>
+    <w:p>
+      <w:pPr>
+        <w:pStyle w:val="Heading3"/>
+      </w:pPr>
+      <w:r>
+        <w:t>Combo XLR</w:t>
+      </w:r>
+    </w:p>
+    <w:p>
+      <w:r>
+        <w:t xml:space="preserve">This input board has four XLR combo connectors (Neutrik </w:t>
+      </w:r>
+      <w:r>
+        <w:t>NCJ6FI-H</w:t>
+      </w:r>
+      <w:r>
+        <w:t xml:space="preserve">, </w:t>
+      </w:r>
+      <w:r>
+        <w:t>NCJ9FI-H</w:t>
+      </w:r>
+      <w:r>
+        <w:t xml:space="preserve"> or REAN equivalents) with decoupling capacitors and discharge resistors to reduce pops when hot-plugging.</w:t>
+      </w:r>
+    </w:p>
+    <w:p>
+      <w:pPr>
+        <w:pStyle w:val="Heading2"/>
+      </w:pPr>
+      <w:r>
+        <w:t>Additional designs</w:t>
+      </w:r>
+    </w:p>
+    <w:p>
+      <w:pPr>
+        <w:pStyle w:val="Heading3"/>
+      </w:pPr>
+      <w:r>
+        <w:t>Amplified</w:t>
+      </w:r>
+      <w:r>
+        <w:t xml:space="preserve"> </w:t>
+      </w:r>
+      <w:r>
+        <w:t>TRS</w:t>
+      </w:r>
+    </w:p>
+    <w:p>
+      <w:r>
+        <w:t>Where higher-level outputs are required for professional applications</w:t>
+      </w:r>
+      <w:r>
+        <w:t xml:space="preserve"> the Amplified TRS board provides </w:t>
+      </w:r>
+      <w:r>
+        <w:t xml:space="preserve">an additional 3x gain. The maximum levels </w:t>
+      </w:r>
+      <w:r>
+        <w:t xml:space="preserve">are </w:t>
+      </w:r>
+      <w:r>
+        <w:t xml:space="preserve">2.1 VRMS (6V p-p) single ended </w:t>
+      </w:r>
+      <w:r>
+        <w:t>and</w:t>
+      </w:r>
+      <w:r>
+        <w:t xml:space="preserve"> 4.2 VRMS (12V p-p) </w:t>
+      </w:r>
+      <w:r>
+        <w:t>differential. The board will drive 600</w:t>
+      </w:r>
+      <w:r>
+        <w:t xml:space="preserve"> </w:t>
+      </w:r>
+      <w:r>
+        <w:sym w:font="Symbol" w:char="F057"/>
+      </w:r>
+      <w:r>
+        <w:t xml:space="preserve"> lin</w:t>
+      </w:r>
+      <w:r>
+        <w:t>es to +8dBm, but is not recommended for low impedance headphones.</w:t>
+      </w:r>
+    </w:p>
+    <w:p>
+      <w:r>
+        <w:t>SMD components are used on this board to allow a more compact layout.</w:t>
+      </w:r>
+    </w:p>
+    <w:p>
+      <w:r>
+        <w:t>The LM2776 voltage inverter should be installed on the Teensy main board and V</w:t>
+      </w:r>
+      <w:r>
+        <w:t>in</w:t>
+      </w:r>
+      <w:r>
+        <w:t xml:space="preserve"> linked to V+. Alternately, suitable V+ and V- supplies may be provided via the Power connector.</w:t>
+      </w:r>
+    </w:p>
+    <w:p>
+      <w:r>
+        <w:t>If V+ and V- are greater than 5V, the gain may be increased to suit the op amps</w:t>
+      </w:r>
+      <w:r>
+        <w:t>’</w:t>
+      </w:r>
+      <w:r>
+        <w:t xml:space="preserve"> maximum output swing</w:t>
+      </w:r>
+      <w:r>
+        <w:t xml:space="preserve"> and drive capability</w:t>
+      </w:r>
+      <w:r>
+        <w:t>.</w:t>
+      </w:r>
+      <w:r>
+        <w:t xml:space="preserve"> The maximum supply voltage of the op amps needs to be </w:t>
+      </w:r>
+      <w:r>
+        <w:t xml:space="preserve">at least equal to the </w:t>
+      </w:r>
+      <w:r>
+        <w:t xml:space="preserve">sum of the </w:t>
+      </w:r>
+      <w:r>
+        <w:t>supply rail voltages.</w:t>
+      </w:r>
+    </w:p>
+    <w:p>
+      <w:pPr>
+        <w:pStyle w:val="Heading3"/>
+      </w:pPr>
+      <w:r>
+        <w:t>XLR Phantom input</w:t>
+      </w:r>
+    </w:p>
+    <w:p>
+      <w:r>
+        <w:t>The phantom-powered XLR input board has four female connectors (Neutrik NC3FAAH or equivalent).</w:t>
+      </w:r>
+    </w:p>
+    <w:p>
+      <w:r>
+        <w:t>A 2-pin header is provided for an external phantom power source. 6.8k phantom power resistors are specified for 48V operation. The values may be reduced for lower voltages.</w:t>
+      </w:r>
+    </w:p>
+    <w:p>
+      <w:r>
+        <w:t>The board has 50V decoupling capacitors.</w:t>
+      </w:r>
+    </w:p>
+    <w:p>
+      <w:pPr>
+        <w:pStyle w:val="Heading1"/>
+      </w:pPr>
+      <w:r>
         <w:lastRenderedPageBreak/>
-        <w:t>1/8” (</w:t>
-      </w:r>
-      <w:r>
-        <w:t>CUI SJ1-353xNG</w:t>
-      </w:r>
-      <w:r>
-        <w:t>) headphone sockets are provided in parallel to the ¼” TRS sockets. The current-limiting resistors are bypassed. These are only required for the output configuration.</w:t>
-      </w:r>
-    </w:p>
-    <w:p>
-      <w:pPr>
-        <w:pStyle w:val="Heading3"/>
-      </w:pPr>
-      <w:r>
-        <w:t>XLR</w:t>
-      </w:r>
-    </w:p>
-    <w:p>
-      <w:r>
-        <w:t>The XLR board has four connectors – female for inputs (Neutrik NC3FAAH or equivalent, mounted on the top of the PCB) or male for outputs (NC3MAAH or equivalent, mounted on the underside of the PCB.</w:t>
-      </w:r>
-      <w:r>
-        <w:t>)</w:t>
-      </w:r>
-    </w:p>
-    <w:p>
-      <w:pPr>
-        <w:pStyle w:val="Heading3"/>
-      </w:pPr>
-      <w:r>
-        <w:t>Combo XLR</w:t>
-      </w:r>
-    </w:p>
-    <w:p>
-      <w:r>
-        <w:t xml:space="preserve">This input board has four XLR combo connectors (Neutrik </w:t>
-      </w:r>
-      <w:r>
-        <w:t>NCJ6FI-H</w:t>
-      </w:r>
-      <w:r>
-        <w:t xml:space="preserve">, </w:t>
-      </w:r>
-      <w:r>
-        <w:t>NCJ9FI-H</w:t>
-      </w:r>
-      <w:r>
-        <w:t xml:space="preserve"> or REAN equivalents) with decoupling capacitors and discharge resistors to reduce pops when hot-plugging.</w:t>
-      </w:r>
-    </w:p>
-    <w:p>
-      <w:pPr>
-        <w:pStyle w:val="Heading2"/>
-      </w:pPr>
-      <w:r>
-        <w:t>Additional designs</w:t>
-      </w:r>
-    </w:p>
-    <w:p>
-      <w:pPr>
-        <w:pStyle w:val="Heading3"/>
-      </w:pPr>
-      <w:r>
-        <w:t>Amplified</w:t>
-      </w:r>
-      <w:r>
-        <w:t xml:space="preserve"> </w:t>
-      </w:r>
-      <w:r>
-        <w:t>TRS</w:t>
-      </w:r>
-    </w:p>
-    <w:p>
-      <w:r>
-        <w:t>Where higher-level outputs are required for professional applications</w:t>
-      </w:r>
-      <w:r>
-        <w:t xml:space="preserve"> the Amplified TRS board provides </w:t>
-      </w:r>
-      <w:r>
-        <w:t xml:space="preserve">an additional 3x gain. The maximum levels </w:t>
-      </w:r>
-      <w:r>
-        <w:t xml:space="preserve">are </w:t>
-      </w:r>
-      <w:r>
-        <w:t xml:space="preserve">2.1 VRMS (6V p-p) single ended </w:t>
-      </w:r>
-      <w:r>
-        <w:t>and</w:t>
-      </w:r>
-      <w:r>
-        <w:t xml:space="preserve"> 4.2 VRMS (12V p-p) </w:t>
-      </w:r>
-      <w:r>
-        <w:t>differential. The board will drive 600</w:t>
-      </w:r>
-      <w:r>
-        <w:t xml:space="preserve"> </w:t>
-      </w:r>
-      <w:r>
-        <w:sym w:font="Symbol" w:char="F057"/>
-      </w:r>
-      <w:r>
-        <w:t xml:space="preserve"> lin</w:t>
-      </w:r>
-      <w:r>
-        <w:t>es to +8dBm, but is not recommended for low impedance headphones.</w:t>
-      </w:r>
-    </w:p>
-    <w:p>
-      <w:r>
-        <w:t>SMD components are used on this board to allow a more compact layout.</w:t>
-      </w:r>
-    </w:p>
-    <w:p>
-      <w:r>
-        <w:t>The LM2776 voltage inverter should be installed on the Teensy main board and V</w:t>
-      </w:r>
-      <w:r>
-        <w:t>in</w:t>
-      </w:r>
-      <w:r>
-        <w:t xml:space="preserve"> linked to V+. Alternately, suitable V+ and V- supplies may be provided via the Power connector.</w:t>
-      </w:r>
-    </w:p>
-    <w:p>
-      <w:r>
-        <w:t>If V+ and V- are greater than 5V, the gain may be increased to suit the op amps</w:t>
-      </w:r>
-      <w:r>
-        <w:t>’</w:t>
-      </w:r>
-      <w:r>
-        <w:t xml:space="preserve"> maximum output swing</w:t>
-      </w:r>
-      <w:r>
-        <w:t xml:space="preserve"> and drive capability</w:t>
-      </w:r>
-      <w:r>
-        <w:t>.</w:t>
-      </w:r>
-      <w:r>
-        <w:t xml:space="preserve"> The maximum supply voltage of the op amps needs to be </w:t>
-      </w:r>
-      <w:r>
-        <w:t xml:space="preserve">at least equal to the </w:t>
-      </w:r>
-      <w:r>
-        <w:t xml:space="preserve">sum of the </w:t>
-      </w:r>
-      <w:r>
-        <w:t>supply rail voltages.</w:t>
-      </w:r>
-    </w:p>
-    <w:p>
-      <w:pPr>
-        <w:pStyle w:val="Heading3"/>
-      </w:pPr>
-      <w:r>
-        <w:t>XLR Phantom input</w:t>
-      </w:r>
-    </w:p>
-    <w:p>
-      <w:r>
-        <w:t>The phantom-powered XLR input board has four female connectors (Neutrik NC3FAAH or equivalent).</w:t>
-      </w:r>
-    </w:p>
-    <w:p>
-      <w:r>
-        <w:t>A 2-pin header is provided for an external phantom power source. 6.8k phantom power resistors are specified for 48V operation. The values may be reduced for lower voltages.</w:t>
-      </w:r>
-    </w:p>
-    <w:p>
-      <w:r>
-        <w:t>The board has 50V decoupling capacitors.</w:t>
-      </w:r>
-    </w:p>
-    <w:p>
-      <w:pPr>
-        <w:pStyle w:val="Heading1"/>
-      </w:pPr>
-      <w:r>
         <w:t>Using the Boards</w:t>
       </w:r>
     </w:p>
@@ -3126,7 +3272,7 @@
   <w:abstractNum w:abstractNumId="2" w15:restartNumberingAfterBreak="0">
     <w:nsid w:val="114C32E2"/>
     <w:multiLevelType w:val="hybridMultilevel"/>
-    <w:tmpl w:val="A79ED61A"/>
+    <w:tmpl w:val="BDECBBE8"/>
     <w:lvl w:ilvl="0" w:tplc="0C090001">
       <w:start w:val="1"/>
       <w:numFmt w:val="bullet"/>

</xml_diff>

<commit_message>
Updated 32x32 connection information for DI and DO
</commit_message>
<xml_diff>
--- a/Commissioning Notes.docx
+++ b/Commissioning Notes.docx
@@ -304,7 +304,15 @@
         <w:t xml:space="preserve"> </w:t>
       </w:r>
       <w:r>
-        <w:t>The pair of pads near the Ax legends is 0 and the opposite pair is 1.</w:t>
+        <w:t xml:space="preserve">The pair of pads near the </w:t>
+      </w:r>
+      <w:proofErr w:type="spellStart"/>
+      <w:r>
+        <w:t>Ax</w:t>
+      </w:r>
+      <w:proofErr w:type="spellEnd"/>
+      <w:r>
+        <w:t xml:space="preserve"> legends is 0 and the opposite pair is 1.</w:t>
       </w:r>
     </w:p>
     <w:p>
@@ -442,11 +450,6 @@
       </w:r>
     </w:p>
     <w:p>
-      <w:r>
-        <w:t>The DI and DO jumpers on the rear of the board should be cut on the third and fourth boards in the stack and connected: DI – Teensy GPIO6 and DO – Teensy GPIO9.</w:t>
-      </w:r>
-    </w:p>
-    <w:p>
       <w:pPr>
         <w:rPr>
           <w:rStyle w:val="Hyperlink"/>
@@ -478,13 +481,213 @@
       </w:r>
     </w:p>
     <w:p>
+      <w:r>
+        <w:fldChar w:fldCharType="end"/>
+      </w:r>
+      <w:r>
+        <w:t xml:space="preserve">On the </w:t>
+      </w:r>
+      <w:r>
+        <w:t xml:space="preserve">main PCB (with the </w:t>
+      </w:r>
+      <w:r>
+        <w:t>Teensy</w:t>
+      </w:r>
+      <w:r>
+        <w:t>)</w:t>
+      </w:r>
+      <w:r>
+        <w:t xml:space="preserve"> </w:t>
+      </w:r>
+      <w:r>
+        <w:t>GPIO pin 23 needs to be connected to the expansion header in 32x32 mode</w:t>
+      </w:r>
+      <w:r>
+        <w:t xml:space="preserve"> using a fly-lead</w:t>
+      </w:r>
+      <w:r>
+        <w:t>.</w:t>
+      </w:r>
+    </w:p>
+    <w:p>
+      <w:r>
+        <w:lastRenderedPageBreak/>
+        <w:t>The pin is at the end near the SD card holder on a T4.1 and on the rear of a T4.0</w:t>
+      </w:r>
+    </w:p>
+    <w:p>
+      <w:r>
+        <w:t>The DI and DO jumpers on the rear of board</w:t>
+      </w:r>
+      <w:r>
+        <w:t xml:space="preserve">s 3 &amp; 4 </w:t>
+      </w:r>
+      <w:r>
+        <w:t xml:space="preserve">in the stack should be cut and connected: </w:t>
+      </w:r>
+      <w:r>
+        <w:br/>
+        <w:t xml:space="preserve">to </w:t>
+      </w:r>
+      <w:r>
+        <w:t xml:space="preserve">DI </w:t>
+      </w:r>
+      <w:r>
+        <w:t>&lt;</w:t>
+      </w:r>
+      <w:r>
+        <w:t>–</w:t>
+      </w:r>
+      <w:r>
+        <w:t>&gt;</w:t>
+      </w:r>
+      <w:r>
+        <w:t xml:space="preserve"> Teensy GPIO</w:t>
+      </w:r>
+      <w:r>
+        <w:t xml:space="preserve"> </w:t>
+      </w:r>
+      <w:r>
+        <w:t xml:space="preserve">6 and DO </w:t>
+      </w:r>
+      <w:r>
+        <w:t>&lt;</w:t>
+      </w:r>
+      <w:r>
+        <w:t>–</w:t>
+      </w:r>
+      <w:r>
+        <w:t>&gt;</w:t>
+      </w:r>
+      <w:r>
+        <w:t xml:space="preserve"> Teensy GPIO</w:t>
+      </w:r>
+      <w:r>
+        <w:t xml:space="preserve"> </w:t>
+      </w:r>
+      <w:r>
+        <w:t>23.</w:t>
+      </w:r>
+    </w:p>
+    <w:tbl>
+      <w:tblPr>
+        <w:tblStyle w:val="TableGrid"/>
+        <w:tblW w:w="0" w:type="auto"/>
+        <w:tblLook w:val="04A0" w:firstRow="1" w:lastRow="0" w:firstColumn="1" w:lastColumn="0" w:noHBand="0" w:noVBand="1"/>
+      </w:tblPr>
+      <w:tblGrid>
+        <w:gridCol w:w="1129"/>
+        <w:gridCol w:w="1276"/>
+        <w:gridCol w:w="1418"/>
+      </w:tblGrid>
+      <w:tr>
+        <w:tc>
+          <w:tcPr>
+            <w:tcW w:w="1129" w:type="dxa"/>
+          </w:tcPr>
+          <w:p>
+            <w:r>
+              <w:t>Board</w:t>
+            </w:r>
+          </w:p>
+        </w:tc>
+        <w:tc>
+          <w:tcPr>
+            <w:tcW w:w="1276" w:type="dxa"/>
+          </w:tcPr>
+          <w:p>
+            <w:r>
+              <w:t>DO GPIO</w:t>
+            </w:r>
+          </w:p>
+        </w:tc>
+        <w:tc>
+          <w:tcPr>
+            <w:tcW w:w="1418" w:type="dxa"/>
+          </w:tcPr>
+          <w:p>
+            <w:r>
+              <w:t>DI GPIO</w:t>
+            </w:r>
+          </w:p>
+        </w:tc>
+      </w:tr>
+      <w:tr>
+        <w:tc>
+          <w:tcPr>
+            <w:tcW w:w="1129" w:type="dxa"/>
+          </w:tcPr>
+          <w:p>
+            <w:r>
+              <w:t>1</w:t>
+            </w:r>
+            <w:r>
+              <w:t xml:space="preserve"> &amp; 2</w:t>
+            </w:r>
+          </w:p>
+        </w:tc>
+        <w:tc>
+          <w:tcPr>
+            <w:tcW w:w="1276" w:type="dxa"/>
+          </w:tcPr>
+          <w:p>
+            <w:r>
+              <w:t>8</w:t>
+            </w:r>
+          </w:p>
+        </w:tc>
+        <w:tc>
+          <w:tcPr>
+            <w:tcW w:w="1418" w:type="dxa"/>
+          </w:tcPr>
+          <w:p>
+            <w:r>
+              <w:t>7</w:t>
+            </w:r>
+          </w:p>
+        </w:tc>
+      </w:tr>
+      <w:tr>
+        <w:tc>
+          <w:tcPr>
+            <w:tcW w:w="1129" w:type="dxa"/>
+          </w:tcPr>
+          <w:p>
+            <w:r>
+              <w:t>3</w:t>
+            </w:r>
+            <w:r>
+              <w:t xml:space="preserve"> &amp; 4</w:t>
+            </w:r>
+          </w:p>
+        </w:tc>
+        <w:tc>
+          <w:tcPr>
+            <w:tcW w:w="1276" w:type="dxa"/>
+          </w:tcPr>
+          <w:p>
+            <w:r>
+              <w:t>6</w:t>
+            </w:r>
+          </w:p>
+        </w:tc>
+        <w:tc>
+          <w:tcPr>
+            <w:tcW w:w="1418" w:type="dxa"/>
+          </w:tcPr>
+          <w:p>
+            <w:r>
+              <w:t>23</w:t>
+            </w:r>
+          </w:p>
+        </w:tc>
+      </w:tr>
+    </w:tbl>
+    <w:p/>
+    <w:p>
       <w:pPr>
         <w:pStyle w:val="Heading1"/>
       </w:pPr>
-      <w:r>
-        <w:lastRenderedPageBreak/>
-        <w:fldChar w:fldCharType="end"/>
-      </w:r>
       <w:r>
         <w:t>Input Configuration</w:t>
       </w:r>
@@ -536,7 +739,15 @@
         <w:t>differential</w:t>
       </w:r>
       <w:r>
-        <w:t xml:space="preserve"> mode for all inputs for both single-ended and differential signals unless the CODECs negative input pins are not used (i.e. even pins on the input connector are left unconnected). </w:t>
+        <w:t xml:space="preserve"> mode for all inputs for both single-ended and differential signals unless the CODECs negative input pins are not used (</w:t>
+      </w:r>
+      <w:proofErr w:type="gramStart"/>
+      <w:r>
+        <w:t>i.e.</w:t>
+      </w:r>
+      <w:proofErr w:type="gramEnd"/>
+      <w:r>
+        <w:t xml:space="preserve"> even pins on the input connector are left unconnected). </w:t>
       </w:r>
     </w:p>
     <w:p>
@@ -1102,6 +1313,7 @@
           </w:tcPr>
           <w:p>
             <w:r>
+              <w:lastRenderedPageBreak/>
               <w:t>5</w:t>
             </w:r>
           </w:p>
@@ -1669,7 +1881,6 @@
           </w:tcPr>
           <w:p>
             <w:r>
-              <w:lastRenderedPageBreak/>
               <w:t>3</w:t>
             </w:r>
           </w:p>
@@ -2325,12 +2536,14 @@
             <w:tcW w:w="1129" w:type="dxa"/>
           </w:tcPr>
           <w:p>
+            <w:proofErr w:type="gramStart"/>
             <w:r>
               <w:t>22</w:t>
             </w:r>
             <w:r>
               <w:t xml:space="preserve">  RST</w:t>
             </w:r>
+            <w:proofErr w:type="gramEnd"/>
           </w:p>
         </w:tc>
       </w:tr>
@@ -2372,12 +2585,14 @@
             <w:tcW w:w="1129" w:type="dxa"/>
           </w:tcPr>
           <w:p>
+            <w:proofErr w:type="gramStart"/>
             <w:r>
               <w:t>8</w:t>
             </w:r>
             <w:r>
               <w:t xml:space="preserve">  SCL</w:t>
             </w:r>
+            <w:proofErr w:type="gramEnd"/>
           </w:p>
         </w:tc>
       </w:tr>
@@ -2397,12 +2612,14 @@
             <w:tcW w:w="1129" w:type="dxa"/>
           </w:tcPr>
           <w:p>
+            <w:proofErr w:type="gramStart"/>
             <w:r>
               <w:t>7</w:t>
             </w:r>
             <w:r>
               <w:t xml:space="preserve">  SDA</w:t>
             </w:r>
+            <w:proofErr w:type="gramEnd"/>
           </w:p>
         </w:tc>
       </w:tr>
@@ -2547,6 +2764,7 @@
     </w:p>
     <w:p>
       <w:r>
+        <w:lastRenderedPageBreak/>
         <w:t xml:space="preserve">The I2C bus and soft Reset signal are extended on the Expansion header as well as the Teensy header for boards. </w:t>
       </w:r>
     </w:p>
@@ -2584,7 +2802,6 @@
     </w:p>
     <w:p>
       <w:r>
-        <w:lastRenderedPageBreak/>
         <w:t xml:space="preserve">1uF or </w:t>
       </w:r>
       <w:r>
@@ -2608,7 +2825,15 @@
         <w:t xml:space="preserve">On outputs, </w:t>
       </w:r>
       <w:r>
-        <w:t>100uF capacitors provide better low frequency response when driving low-impedance loads such as headphones or 600 ohm balanced lines.</w:t>
+        <w:t xml:space="preserve">100uF capacitors provide better low frequency response when driving low-impedance loads such as headphones or </w:t>
+      </w:r>
+      <w:proofErr w:type="gramStart"/>
+      <w:r>
+        <w:t>600 ohm</w:t>
+      </w:r>
+      <w:proofErr w:type="gramEnd"/>
+      <w:r>
+        <w:t xml:space="preserve"> balanced lines.</w:t>
       </w:r>
     </w:p>
     <w:p>
@@ -3032,7 +3257,15 @@
         <w:t>multiple</w:t>
       </w:r>
       <w:r>
-        <w:t xml:space="preserve"> inputs and outputs, dynamic AudioConnections are demonstrated. </w:t>
+        <w:t xml:space="preserve"> inputs and outputs, dynamic </w:t>
+      </w:r>
+      <w:proofErr w:type="spellStart"/>
+      <w:r>
+        <w:t>AudioConnections</w:t>
+      </w:r>
+      <w:proofErr w:type="spellEnd"/>
+      <w:r>
+        <w:t xml:space="preserve"> are demonstrated. </w:t>
       </w:r>
     </w:p>
     <w:p>
@@ -3042,13 +3275,21 @@
     </w:p>
     <w:p>
       <w:r>
-        <w:t>As of Teensy</w:t>
+        <w:t xml:space="preserve">As of </w:t>
+      </w:r>
+      <w:proofErr w:type="spellStart"/>
+      <w:r>
+        <w:t>Teensy</w:t>
       </w:r>
       <w:r>
         <w:t>d</w:t>
       </w:r>
       <w:r>
-        <w:t>uino 1.59 the standard TDM driver does not handle samples from odd numbered channels correctly. The TDMA driver supplied with the library does. It is believed that 1.60 will correct the issues, but a release date had not been set at the time of writing.</w:t>
+        <w:t>uino</w:t>
+      </w:r>
+      <w:proofErr w:type="spellEnd"/>
+      <w:r>
+        <w:t xml:space="preserve"> 1.59 the standard TDM driver does not handle samples from odd numbered channels correctly. The TDMA driver supplied with the library does. It is believed that 1.60 will correct the issues, but a release date had not been set at the time of writing.</w:t>
       </w:r>
     </w:p>
     <w:p>
@@ -5005,6 +5246,18 @@
       <w:shd w:val="clear" w:color="auto" w:fill="E1DFDD"/>
     </w:rPr>
   </w:style>
+  <w:style w:type="character" w:styleId="FollowedHyperlink">
+    <w:name w:val="FollowedHyperlink"/>
+    <w:basedOn w:val="DefaultParagraphFont"/>
+    <w:uiPriority w:val="99"/>
+    <w:semiHidden/>
+    <w:unhideWhenUsed/>
+    <w:rsid w:val="000E5792"/>
+    <w:rPr>
+      <w:color w:val="954F72" w:themeColor="followedHyperlink"/>
+      <w:u w:val="single"/>
+    </w:rPr>
+  </w:style>
 </w:styles>
 </file>
 

</xml_diff>